<commit_message>
Reflektion, CreditsScreen & MenuScreen
</commit_message>
<xml_diff>
--- a/Reflektion.docx
+++ b/Reflektion.docx
@@ -189,7 +189,12 @@
     </w:p>
     <w:p>
       <w:r>
-        <w:t>Ännu en gång har jag lärt mig en hel del actionscript och funnit mig tillbaka till nöjet att programmera. Jag har även insett hur mycket svårare det är att göra spel än program. Då det kändes svårare att göra detta än mitt projektarbete på vissa sätt.</w:t>
+        <w:t>Ännu en gång har jag lärt mig en hel del actionscript och funnit m</w:t>
+      </w:r>
+      <w:bookmarkStart w:id="0" w:name="_GoBack"/>
+      <w:bookmarkEnd w:id="0"/>
+      <w:r>
+        <w:t>ig tillbaka till nöjet att programmera. Jag har även insett hur mycket svårare det är att göra spel än program. Då det kändes svårare att göra detta än mitt projektarbete på vissa sätt.</w:t>
       </w:r>
     </w:p>
     <w:p>
@@ -204,8 +209,27 @@
       <w:r>
         <w:t xml:space="preserve"> utan någon lycka. Hade antagligen behövt göra om kollisions system för att få de att fungera.</w:t>
       </w:r>
-      <w:bookmarkStart w:id="0" w:name="_GoBack"/>
-      <w:bookmarkEnd w:id="0"/>
+      <w:r>
+        <w:t xml:space="preserve"> Kommer säkert jobba vidare lite på spelet när jag har tid och fixa till de och eventuellt införa </w:t>
+      </w:r>
+      <w:proofErr w:type="gramStart"/>
+      <w:r>
+        <w:t>dom</w:t>
+      </w:r>
+      <w:proofErr w:type="gramEnd"/>
+      <w:r>
+        <w:t xml:space="preserve"> andra idéerna jag hade.</w:t>
+      </w:r>
+    </w:p>
+    <w:p>
+      <w:r>
+        <w:t>Jag borde börja planera mer efter min tidsram och begränsa mig själv mer till det jag har tid med samt räkna med en del misslyckande! Skit buggar</w:t>
+      </w:r>
+      <w:proofErr w:type="gramStart"/>
+      <w:r>
+        <w:t>..</w:t>
+      </w:r>
+      <w:proofErr w:type="gramEnd"/>
     </w:p>
     <w:sectPr>
       <w:headerReference w:type="default" r:id="rId8"/>
@@ -1135,7 +1159,7 @@
   <w:rsids>
     <w:rsidRoot w:val="00230292"/>
     <w:rsid w:val="00230292"/>
-    <w:rsid w:val="00B74667"/>
+    <w:rsid w:val="008734B8"/>
   </w:rsids>
   <m:mathPr>
     <m:mathFont m:val="Cambria Math"/>

</xml_diff>